<commit_message>
Update bootcamp to use WPILib 2023
</commit_message>
<xml_diff>
--- a/camp/BootcampDetailedSteps.docx
+++ b/camp/BootcampDetailedSteps.docx
@@ -31,7 +31,6 @@
       <w:r>
         <w:t xml:space="preserve">Create a </w:t>
       </w:r>
-      <w:proofErr w:type="gramStart"/>
       <w:r>
         <w:rPr>
           <w:b/>
@@ -39,7 +38,6 @@
         </w:rPr>
         <w:t>brand new</w:t>
       </w:r>
-      <w:proofErr w:type="gramEnd"/>
       <w:r>
         <w:t xml:space="preserve"> feature branch</w:t>
       </w:r>
@@ -110,6 +108,9 @@
         <w:pStyle w:val="ListParagraph"/>
       </w:pPr>
       <w:r>
+        <w:rPr>
+          <w:noProof/>
+        </w:rPr>
         <w:drawing>
           <wp:inline distT="0" distB="0" distL="0" distR="0" wp14:anchorId="728C4103" wp14:editId="09A7158A">
             <wp:extent cx="3801005" cy="2372056"/>
@@ -156,46 +157,36 @@
         </w:numPr>
       </w:pPr>
       <w:r>
-        <w:t xml:space="preserve">Open 2022 </w:t>
-      </w:r>
-      <w:proofErr w:type="spellStart"/>
-      <w:r>
-        <w:t>WPILib</w:t>
-      </w:r>
-      <w:proofErr w:type="spellEnd"/>
-      <w:r>
-        <w:t xml:space="preserve"> VS Code</w:t>
-      </w:r>
-      <w:r>
-        <w:t xml:space="preserve"> (windows should have a desktop icon, if not search for “</w:t>
-      </w:r>
-      <w:proofErr w:type="spellStart"/>
-      <w:r>
-        <w:t>WPILib</w:t>
-      </w:r>
-      <w:proofErr w:type="spellEnd"/>
-      <w:r>
-        <w:t xml:space="preserve"> VS Code”)</w:t>
-      </w:r>
-    </w:p>
-    <w:p>
-      <w:pPr>
-        <w:pStyle w:val="ListParagraph"/>
-      </w:pPr>
-      <w:r>
-        <w:drawing>
-          <wp:inline distT="0" distB="0" distL="0" distR="0" wp14:anchorId="51F0E8A8" wp14:editId="221A4A74">
-            <wp:extent cx="771633" cy="971686"/>
-            <wp:effectExtent l="0" t="0" r="9525" b="0"/>
-            <wp:docPr id="1" name="Picture 1" descr="A picture containing logo&#10;&#10;Description automatically generated"/>
-            <wp:cNvGraphicFramePr>
-              <a:graphicFrameLocks xmlns:a="http://schemas.openxmlformats.org/drawingml/2006/main" noChangeAspect="1"/>
-            </wp:cNvGraphicFramePr>
-            <a:graphic xmlns:a="http://schemas.openxmlformats.org/drawingml/2006/main">
-              <a:graphicData uri="http://schemas.openxmlformats.org/drawingml/2006/picture">
-                <pic:pic xmlns:pic="http://schemas.openxmlformats.org/drawingml/2006/picture">
-                  <pic:nvPicPr>
-                    <pic:cNvPr id="1" name="Picture 1" descr="A picture containing logo&#10;&#10;Description automatically generated"/>
+        <w:t>Open 202</w:t>
+      </w:r>
+      <w:r>
+        <w:t>3</w:t>
+      </w:r>
+      <w:r>
+        <w:t xml:space="preserve"> WPILib VS Code</w:t>
+      </w:r>
+      <w:r>
+        <w:t xml:space="preserve"> (windows should have a desktop icon, if not search for “WPILib VS Code”)</w:t>
+      </w:r>
+    </w:p>
+    <w:p>
+      <w:pPr>
+        <w:pStyle w:val="ListParagraph"/>
+      </w:pPr>
+      <w:r>
+        <w:drawing>
+          <wp:inline distT="0" distB="0" distL="0" distR="0" wp14:anchorId="5695DFF7" wp14:editId="4EBDDB06">
+            <wp:extent cx="743054" cy="962159"/>
+            <wp:effectExtent l="0" t="0" r="0" b="0"/>
+            <wp:docPr id="1" name="Picture 1" descr="A picture containing text&#10;&#10;Description automatically generated"/>
+            <wp:cNvGraphicFramePr>
+              <a:graphicFrameLocks xmlns:a="http://schemas.openxmlformats.org/drawingml/2006/main" noChangeAspect="1"/>
+            </wp:cNvGraphicFramePr>
+            <a:graphic xmlns:a="http://schemas.openxmlformats.org/drawingml/2006/main">
+              <a:graphicData uri="http://schemas.openxmlformats.org/drawingml/2006/picture">
+                <pic:pic xmlns:pic="http://schemas.openxmlformats.org/drawingml/2006/picture">
+                  <pic:nvPicPr>
+                    <pic:cNvPr id="1" name="Picture 1" descr="A picture containing text&#10;&#10;Description automatically generated"/>
                     <pic:cNvPicPr/>
                   </pic:nvPicPr>
                   <pic:blipFill>
@@ -207,7 +198,7 @@
                   <pic:spPr>
                     <a:xfrm>
                       <a:off x="0" y="0"/>
-                      <a:ext cx="771633" cy="971686"/>
+                      <a:ext cx="743054" cy="962159"/>
                     </a:xfrm>
                     <a:prstGeom prst="rect">
                       <a:avLst/>
@@ -722,6 +713,9 @@
         <w:pStyle w:val="ListParagraph"/>
       </w:pPr>
       <w:r>
+        <w:rPr>
+          <w:noProof/>
+        </w:rPr>
         <w:drawing>
           <wp:inline distT="0" distB="0" distL="0" distR="0" wp14:anchorId="7B3DFE67" wp14:editId="62E42DDD">
             <wp:extent cx="4323283" cy="1027315"/>
@@ -776,6 +770,9 @@
         <w:pStyle w:val="ListParagraph"/>
       </w:pPr>
       <w:r>
+        <w:rPr>
+          <w:noProof/>
+        </w:rPr>
         <w:drawing>
           <wp:inline distT="0" distB="0" distL="0" distR="0" wp14:anchorId="05D26D65" wp14:editId="74BB7E60">
             <wp:extent cx="5372850" cy="3181794"/>
@@ -823,22 +820,17 @@
       </w:pPr>
       <w:r>
         <w:lastRenderedPageBreak/>
-        <w:t xml:space="preserve">After you open </w:t>
-      </w:r>
-      <w:proofErr w:type="gramStart"/>
-      <w:r>
-        <w:t>you</w:t>
-      </w:r>
-      <w:proofErr w:type="gramEnd"/>
-      <w:r>
-        <w:t xml:space="preserve"> project it should look something like:</w:t>
-      </w:r>
-    </w:p>
-    <w:p>
-      <w:pPr>
-        <w:pStyle w:val="ListParagraph"/>
-      </w:pPr>
-      <w:r>
+        <w:t>After you open you project it should look something like:</w:t>
+      </w:r>
+    </w:p>
+    <w:p>
+      <w:pPr>
+        <w:pStyle w:val="ListParagraph"/>
+      </w:pPr>
+      <w:r>
+        <w:rPr>
+          <w:noProof/>
+        </w:rPr>
         <w:drawing>
           <wp:inline distT="0" distB="0" distL="0" distR="0" wp14:anchorId="7CADFE41" wp14:editId="4998A25F">
             <wp:extent cx="5943600" cy="3542030"/>
@@ -912,6 +904,9 @@
         <w:pStyle w:val="ListParagraph"/>
       </w:pPr>
       <w:r>
+        <w:rPr>
+          <w:noProof/>
+        </w:rPr>
         <w:drawing>
           <wp:inline distT="0" distB="0" distL="0" distR="0" wp14:anchorId="269709CD" wp14:editId="5E9AB516">
             <wp:extent cx="5943600" cy="932815"/>
@@ -1020,6 +1015,9 @@
         <w:pStyle w:val="ListParagraph"/>
       </w:pPr>
       <w:r>
+        <w:rPr>
+          <w:noProof/>
+        </w:rPr>
         <w:drawing>
           <wp:inline distT="0" distB="0" distL="0" distR="0" wp14:anchorId="4AC78193" wp14:editId="38431D19">
             <wp:extent cx="5943600" cy="693420"/>
@@ -1070,6 +1068,9 @@
         <w:pStyle w:val="ListParagraph"/>
       </w:pPr>
       <w:r>
+        <w:rPr>
+          <w:noProof/>
+        </w:rPr>
         <w:lastRenderedPageBreak/>
         <w:drawing>
           <wp:inline distT="0" distB="0" distL="0" distR="0" wp14:anchorId="13D66C8F" wp14:editId="44BC98BD">
@@ -1113,22 +1114,17 @@
         <w:pStyle w:val="ListParagraph"/>
       </w:pPr>
       <w:r>
-        <w:t xml:space="preserve">For </w:t>
-      </w:r>
-      <w:proofErr w:type="spellStart"/>
-      <w:r>
-        <w:t>Navx</w:t>
-      </w:r>
-      <w:proofErr w:type="spellEnd"/>
-      <w:r>
-        <w:t xml:space="preserve"> …</w:t>
-      </w:r>
-    </w:p>
-    <w:p>
-      <w:pPr>
-        <w:pStyle w:val="ListParagraph"/>
-      </w:pPr>
-      <w:r>
+        <w:t>For Navx …</w:t>
+      </w:r>
+    </w:p>
+    <w:p>
+      <w:pPr>
+        <w:pStyle w:val="ListParagraph"/>
+      </w:pPr>
+      <w:r>
+        <w:rPr>
+          <w:noProof/>
+        </w:rPr>
         <w:drawing>
           <wp:inline distT="0" distB="0" distL="0" distR="0" wp14:anchorId="4B11B118" wp14:editId="00C3BB97">
             <wp:extent cx="5353797" cy="609685"/>
@@ -1171,6 +1167,9 @@
         <w:pStyle w:val="ListParagraph"/>
       </w:pPr>
       <w:r>
+        <w:rPr>
+          <w:noProof/>
+        </w:rPr>
         <w:drawing>
           <wp:inline distT="0" distB="0" distL="0" distR="0" wp14:anchorId="67590F79" wp14:editId="5EB38E7D">
             <wp:extent cx="5306165" cy="1228896"/>
@@ -1218,22 +1217,17 @@
         <w:pStyle w:val="ListParagraph"/>
       </w:pPr>
       <w:r>
-        <w:t xml:space="preserve">You should have a project where everything </w:t>
-      </w:r>
-      <w:proofErr w:type="gramStart"/>
-      <w:r>
-        <w:t>builds</w:t>
-      </w:r>
-      <w:proofErr w:type="gramEnd"/>
-      <w:r>
-        <w:t>!  Something like:</w:t>
-      </w:r>
-    </w:p>
-    <w:p>
-      <w:pPr>
-        <w:pStyle w:val="ListParagraph"/>
-      </w:pPr>
-      <w:r>
+        <w:t>You should have a project where everything builds!  Something like:</w:t>
+      </w:r>
+    </w:p>
+    <w:p>
+      <w:pPr>
+        <w:pStyle w:val="ListParagraph"/>
+      </w:pPr>
+      <w:r>
+        <w:rPr>
+          <w:noProof/>
+        </w:rPr>
         <w:drawing>
           <wp:inline distT="0" distB="0" distL="0" distR="0" wp14:anchorId="30BCDE02" wp14:editId="589DB3FD">
             <wp:extent cx="5077534" cy="1895740"/>
@@ -1281,27 +1275,22 @@
         <w:pStyle w:val="ListParagraph"/>
       </w:pPr>
       <w:r>
-        <w:t xml:space="preserve">You should also see that vendor </w:t>
-      </w:r>
-      <w:proofErr w:type="gramStart"/>
-      <w:r>
-        <w:t>libs</w:t>
-      </w:r>
-      <w:proofErr w:type="gramEnd"/>
-      <w:r>
-        <w:t xml:space="preserve"> are now present:</w:t>
-      </w:r>
-    </w:p>
-    <w:p>
-      <w:pPr>
-        <w:pStyle w:val="ListParagraph"/>
-      </w:pPr>
-    </w:p>
-    <w:p>
-      <w:pPr>
-        <w:pStyle w:val="ListParagraph"/>
-      </w:pPr>
-      <w:r>
+        <w:t>You should also see that vendor libs are now present:</w:t>
+      </w:r>
+    </w:p>
+    <w:p>
+      <w:pPr>
+        <w:pStyle w:val="ListParagraph"/>
+      </w:pPr>
+    </w:p>
+    <w:p>
+      <w:pPr>
+        <w:pStyle w:val="ListParagraph"/>
+      </w:pPr>
+      <w:r>
+        <w:rPr>
+          <w:noProof/>
+        </w:rPr>
         <w:drawing>
           <wp:inline distT="0" distB="0" distL="0" distR="0" wp14:anchorId="3669AD36" wp14:editId="0F26CC42">
             <wp:extent cx="4172532" cy="1152686"/>
@@ -1340,15 +1329,8 @@
       </w:r>
     </w:p>
     <w:p>
-      <w:proofErr w:type="spellStart"/>
-      <w:proofErr w:type="gramStart"/>
-      <w:r>
-        <w:t>Lets</w:t>
-      </w:r>
-      <w:proofErr w:type="spellEnd"/>
-      <w:proofErr w:type="gramEnd"/>
-      <w:r>
-        <w:t xml:space="preserve"> actually a</w:t>
+      <w:r>
+        <w:t>Lets actually a</w:t>
       </w:r>
       <w:r>
         <w:t xml:space="preserve">dd </w:t>
@@ -1439,6 +1421,9 @@
         <w:pStyle w:val="ListParagraph"/>
       </w:pPr>
       <w:r>
+        <w:rPr>
+          <w:noProof/>
+        </w:rPr>
         <w:drawing>
           <wp:inline distT="0" distB="0" distL="0" distR="0" wp14:anchorId="144E0989" wp14:editId="03ADA4AD">
             <wp:extent cx="3028492" cy="1480596"/>
@@ -1572,6 +1557,9 @@
         <w:pStyle w:val="ListParagraph"/>
       </w:pPr>
       <w:r>
+        <w:rPr>
+          <w:noProof/>
+        </w:rPr>
         <w:lastRenderedPageBreak/>
         <w:drawing>
           <wp:inline distT="0" distB="0" distL="0" distR="0" wp14:anchorId="10B853E7" wp14:editId="4D22F7B4">
@@ -1615,6 +1603,9 @@
         <w:pStyle w:val="ListParagraph"/>
       </w:pPr>
       <w:r>
+        <w:rPr>
+          <w:noProof/>
+        </w:rPr>
         <w:drawing>
           <wp:inline distT="0" distB="0" distL="0" distR="0" wp14:anchorId="52230900" wp14:editId="73DD4FDD">
             <wp:extent cx="3628339" cy="911189"/>
@@ -1656,20 +1647,18 @@
       <w:pPr>
         <w:pStyle w:val="ListParagraph"/>
       </w:pPr>
-      <w:proofErr w:type="gramStart"/>
-      <w:r>
-        <w:t>Again</w:t>
-      </w:r>
-      <w:proofErr w:type="gramEnd"/>
-      <w:r>
-        <w:t xml:space="preserve"> the file will be stubbed …</w:t>
-      </w:r>
-    </w:p>
-    <w:p>
-      <w:pPr>
-        <w:pStyle w:val="ListParagraph"/>
-      </w:pPr>
-      <w:r>
+      <w:r>
+        <w:t>Again the file will be stubbed …</w:t>
+      </w:r>
+    </w:p>
+    <w:p>
+      <w:pPr>
+        <w:pStyle w:val="ListParagraph"/>
+      </w:pPr>
+      <w:r>
+        <w:rPr>
+          <w:noProof/>
+        </w:rPr>
         <w:drawing>
           <wp:inline distT="0" distB="0" distL="0" distR="0" wp14:anchorId="66797BBA" wp14:editId="2F89C272">
             <wp:extent cx="5943600" cy="1984375"/>

</xml_diff>